<commit_message>
Dok 3 - liitteitä
Liitteitä. Vielä puuttuu se kuva.
</commit_message>
<xml_diff>
--- a/ht_v2.docx
+++ b/ht_v2.docx
@@ -43,6 +43,10 @@
     <w:p>
       <w:pPr>
         <w:pStyle w:val="style1"/>
+        <w:numPr>
+          <w:ilvl w:val="0"/>
+          <w:numId w:val="1"/>
+        </w:numPr>
         <w:spacing w:line="360" w:lineRule="auto"/>
       </w:pPr>
       <w:r>
@@ -87,69 +91,17 @@
       </w:pPr>
       <w:r>
         <w:rPr/>
-        <w:t xml:space="preserve">Opettajat voivat </w:t>
-      </w:r>
-      <w:r>
-        <w:rPr/>
-        <w:t>paitsi</w:t>
-      </w:r>
-      <w:r>
-        <w:rPr/>
-        <w:t xml:space="preserve"> suorittaa </w:t>
-      </w:r>
-      <w:r>
-        <w:rPr/>
-        <w:t>tehtävälistoja myös</w:t>
-      </w:r>
-      <w:r>
-        <w:rPr/>
-        <w:t xml:space="preserve"> luoda uusia tehtäviä ja muokata omia tehtäviään, </w:t>
-      </w:r>
-      <w:r>
-        <w:rPr/>
-        <w:t>sekä</w:t>
-      </w:r>
-      <w:r>
-        <w:rPr/>
-        <w:t xml:space="preserve"> luoda uusia tehtävälistoja ja muokata omia listojaan. Opettajat voivat selata </w:t>
-      </w:r>
-      <w:r>
-        <w:rPr/>
-        <w:t>omiin</w:t>
-      </w:r>
-      <w:r>
-        <w:rPr/>
-        <w:t xml:space="preserve"> tehtävälisto</w:t>
-      </w:r>
-      <w:r>
-        <w:rPr/>
-        <w:t>ihinsa liittyvien suoritusten</w:t>
-      </w:r>
-      <w:r>
-        <w:rPr/>
-        <w:t xml:space="preserve"> tietoja, </w:t>
-      </w:r>
-      <w:r>
-        <w:rPr/>
-        <w:t>sekä</w:t>
-      </w:r>
-      <w:r>
-        <w:rPr/>
-        <w:t xml:space="preserve"> nähdä joitakin tietoja niitä suorittaneista opiskelijoista.</w:t>
-      </w:r>
-    </w:p>
-    <w:p>
-      <w:pPr>
-        <w:pStyle w:val="style0"/>
-        <w:spacing w:line="360" w:lineRule="auto"/>
-      </w:pPr>
-      <w:r>
-        <w:rPr/>
-        <w:t xml:space="preserve">Ylläpitäjän toimia ei ole rajoitettu. Ylläpitäjä pääsee myös näkemään järjestelmän yleiset raportit (tehtävänannossa määrätyt, sekä pakolliset että valinnaiset). </w:t>
-      </w:r>
-      <w:r>
-        <w:rPr/>
-        <w:t>Nämä raportit kyselyineen ovat tämän dokumentaation liitteinä.</w:t>
+        <w:t>Opettajat voivat paitsi suorittaa tehtävälistoja myös luoda uusia tehtäviä ja muokata omia tehtäviään, sekä luoda uusia tehtävälistoja ja muokata omia listojaan. Opettajat voivat selata omiin tehtävälistoihinsa liittyvien suoritusten tietoja, sekä nähdä joitakin tietoja niitä suorittaneista opiskelijoista.</w:t>
+      </w:r>
+    </w:p>
+    <w:p>
+      <w:pPr>
+        <w:pStyle w:val="style0"/>
+        <w:spacing w:line="360" w:lineRule="auto"/>
+      </w:pPr>
+      <w:r>
+        <w:rPr/>
+        <w:t>Ylläpitäjän toimia ei ole rajoitettu. Ylläpitäjä pääsee myös näkemään järjestelmän yleiset raportit (tehtävänannossa määrätyt, sekä pakolliset että valinnaiset). Nämä raportit kyselyineen ovat tämän dokumentaation liitteinä.</w:t>
       </w:r>
     </w:p>
     <w:p>
@@ -185,127 +137,123 @@
     <w:p>
       <w:pPr>
         <w:pStyle w:val="style1"/>
-      </w:pPr>
-      <w:r>
-        <w:rPr/>
-        <w:t>2. Työryhmän t</w:t>
-      </w:r>
-      <w:r>
-        <w:rPr/>
-        <w:t>yö</w:t>
-      </w:r>
-      <w:r>
-        <w:rPr/>
-        <w:t>njako</w:t>
-      </w:r>
-    </w:p>
-    <w:p>
-      <w:pPr>
-        <w:pStyle w:val="style0"/>
-        <w:spacing w:line="360" w:lineRule="auto"/>
-      </w:pPr>
-      <w:r>
-        <w:rPr/>
-        <w:t>Tuuli Kähkönen:</w:t>
-      </w:r>
-    </w:p>
-    <w:p>
-      <w:pPr>
-        <w:pStyle w:val="style45"/>
         <w:numPr>
           <w:ilvl w:val="0"/>
-          <w:numId w:val="2"/>
+          <w:numId w:val="1"/>
         </w:numPr>
-        <w:spacing w:line="360" w:lineRule="auto"/>
-      </w:pPr>
-      <w:r>
-        <w:rPr/>
-        <w:t>Käyttäjien kirjautuminen ja käyttöoikeuksien tarkistus</w:t>
-      </w:r>
-    </w:p>
-    <w:p>
-      <w:pPr>
-        <w:pStyle w:val="style45"/>
+      </w:pPr>
+      <w:r>
+        <w:rPr/>
+        <w:t>2. Työryhmän työnjako</w:t>
+      </w:r>
+    </w:p>
+    <w:p>
+      <w:pPr>
+        <w:pStyle w:val="style0"/>
+        <w:spacing w:line="360" w:lineRule="auto"/>
+      </w:pPr>
+      <w:r>
+        <w:rPr/>
+        <w:t>Tuuli Kähkönen:</w:t>
+      </w:r>
+    </w:p>
+    <w:p>
+      <w:pPr>
+        <w:pStyle w:val="style49"/>
         <w:numPr>
           <w:ilvl w:val="0"/>
-          <w:numId w:val="2"/>
+          <w:numId w:val="3"/>
         </w:numPr>
         <w:spacing w:line="360" w:lineRule="auto"/>
       </w:pPr>
       <w:r>
         <w:rPr/>
-        <w:t>Tehtävälistan suorittaminen ja tehtävän tarkistus</w:t>
-      </w:r>
-    </w:p>
-    <w:p>
-      <w:pPr>
-        <w:pStyle w:val="style45"/>
+        <w:t>Käyttäjien kirjautuminen ja käyttöoikeuksien tarkistus</w:t>
+      </w:r>
+    </w:p>
+    <w:p>
+      <w:pPr>
+        <w:pStyle w:val="style49"/>
         <w:numPr>
           <w:ilvl w:val="0"/>
-          <w:numId w:val="2"/>
+          <w:numId w:val="3"/>
         </w:numPr>
         <w:spacing w:line="360" w:lineRule="auto"/>
       </w:pPr>
       <w:r>
         <w:rPr/>
-        <w:t>Tietokannan ylläpito ja dokumentaatio</w:t>
-      </w:r>
-    </w:p>
-    <w:p>
-      <w:pPr>
-        <w:pStyle w:val="style0"/>
-        <w:spacing w:line="360" w:lineRule="auto"/>
-      </w:pPr>
-      <w:r>
-        <w:rPr/>
-        <w:t>Jenni Saaristo:</w:t>
-      </w:r>
-    </w:p>
-    <w:p>
-      <w:pPr>
-        <w:pStyle w:val="style45"/>
+        <w:t>Tehtävälistan suorittaminen ja tehtävän tarkistus</w:t>
+      </w:r>
+    </w:p>
+    <w:p>
+      <w:pPr>
+        <w:pStyle w:val="style49"/>
         <w:numPr>
           <w:ilvl w:val="0"/>
-          <w:numId w:val="2"/>
+          <w:numId w:val="3"/>
         </w:numPr>
         <w:spacing w:line="360" w:lineRule="auto"/>
       </w:pPr>
       <w:r>
         <w:rPr/>
-        <w:t>Käyttöliittymän pohjasuunnittelu ja CSS</w:t>
-      </w:r>
-    </w:p>
-    <w:p>
-      <w:pPr>
-        <w:pStyle w:val="style45"/>
+        <w:t>Tietokannan ylläpito ja dokumentaatio</w:t>
+      </w:r>
+    </w:p>
+    <w:p>
+      <w:pPr>
+        <w:pStyle w:val="style0"/>
+        <w:spacing w:line="360" w:lineRule="auto"/>
+      </w:pPr>
+      <w:r>
+        <w:rPr/>
+        <w:t>Jenni Saaristo:</w:t>
+      </w:r>
+    </w:p>
+    <w:p>
+      <w:pPr>
+        <w:pStyle w:val="style49"/>
         <w:numPr>
           <w:ilvl w:val="0"/>
-          <w:numId w:val="2"/>
+          <w:numId w:val="3"/>
         </w:numPr>
         <w:spacing w:line="360" w:lineRule="auto"/>
       </w:pPr>
       <w:r>
         <w:rPr/>
-        <w:t>Aloitusnäkymä ja tehtävälistan tarkemmat tiedot</w:t>
-      </w:r>
-    </w:p>
-    <w:p>
-      <w:pPr>
-        <w:pStyle w:val="style45"/>
+        <w:t>Käyttöliittymän pohjasuunnittelu ja CSS</w:t>
+      </w:r>
+    </w:p>
+    <w:p>
+      <w:pPr>
+        <w:pStyle w:val="style49"/>
         <w:numPr>
           <w:ilvl w:val="0"/>
-          <w:numId w:val="2"/>
+          <w:numId w:val="3"/>
         </w:numPr>
         <w:spacing w:line="360" w:lineRule="auto"/>
       </w:pPr>
       <w:r>
         <w:rPr/>
+        <w:t>Aloitusnäkymä ja tehtävälistan tarkemmat tiedot</w:t>
+      </w:r>
+    </w:p>
+    <w:p>
+      <w:pPr>
+        <w:pStyle w:val="style49"/>
+        <w:numPr>
+          <w:ilvl w:val="0"/>
+          <w:numId w:val="3"/>
+        </w:numPr>
+        <w:spacing w:line="360" w:lineRule="auto"/>
+      </w:pPr>
+      <w:r>
+        <w:rPr/>
         <w:t>Raportit ja muu tietojen selaus</w:t>
       </w:r>
     </w:p>
     <w:p>
       <w:pPr>
-        <w:pStyle w:val="style45"/>
+        <w:pStyle w:val="style49"/>
         <w:spacing w:line="360" w:lineRule="auto"/>
       </w:pPr>
       <w:r>
@@ -343,6 +291,10 @@
     <w:p>
       <w:pPr>
         <w:pStyle w:val="style1"/>
+        <w:numPr>
+          <w:ilvl w:val="0"/>
+          <w:numId w:val="1"/>
+        </w:numPr>
       </w:pPr>
       <w:r>
         <w:rPr/>
@@ -362,19 +314,7 @@
         <w:rPr>
           <w:b/>
         </w:rPr>
-        <w:t xml:space="preserve">&lt;onko totta kaikkien osalta?! </w:t>
-      </w:r>
-      <w:r>
-        <w:rPr>
-          <w:b/>
-        </w:rPr>
-        <w:t>- jep, ei luokkia... .j</w:t>
-      </w:r>
-      <w:r>
-        <w:rPr>
-          <w:b/>
-        </w:rPr>
-        <w:t>&gt;</w:t>
+        <w:t>&lt;onko totta kaikkien osalta?! - jep, ei luokkia... .j&gt;</w:t>
       </w:r>
     </w:p>
     <w:p>
@@ -382,7 +322,7 @@
         <w:pStyle w:val="style2"/>
         <w:numPr>
           <w:ilvl w:val="1"/>
-          <w:numId w:val="1"/>
+          <w:numId w:val="2"/>
         </w:numPr>
       </w:pPr>
       <w:r>
@@ -405,7 +345,7 @@
         <w:pStyle w:val="style2"/>
         <w:numPr>
           <w:ilvl w:val="1"/>
-          <w:numId w:val="1"/>
+          <w:numId w:val="2"/>
         </w:numPr>
       </w:pPr>
       <w:r>
@@ -418,7 +358,7 @@
     </w:p>
     <w:p>
       <w:pPr>
-        <w:pStyle w:val="style39"/>
+        <w:pStyle w:val="style43"/>
         <w:spacing w:line="360" w:lineRule="auto"/>
       </w:pPr>
       <w:r>
@@ -431,7 +371,7 @@
     </w:p>
     <w:p>
       <w:pPr>
-        <w:pStyle w:val="style39"/>
+        <w:pStyle w:val="style43"/>
         <w:spacing w:line="360" w:lineRule="auto"/>
       </w:pPr>
       <w:r>
@@ -447,7 +387,7 @@
         <w:pStyle w:val="style2"/>
         <w:numPr>
           <w:ilvl w:val="1"/>
-          <w:numId w:val="1"/>
+          <w:numId w:val="2"/>
         </w:numPr>
       </w:pPr>
       <w:r>
@@ -483,7 +423,7 @@
         <w:pStyle w:val="style2"/>
         <w:numPr>
           <w:ilvl w:val="1"/>
-          <w:numId w:val="1"/>
+          <w:numId w:val="2"/>
         </w:numPr>
       </w:pPr>
       <w:r>
@@ -493,7 +433,7 @@
     </w:p>
     <w:p>
       <w:pPr>
-        <w:pStyle w:val="style39"/>
+        <w:pStyle w:val="style43"/>
         <w:spacing w:line="360" w:lineRule="auto"/>
       </w:pPr>
       <w:r>
@@ -503,7 +443,7 @@
     </w:p>
     <w:p>
       <w:pPr>
-        <w:pStyle w:val="style39"/>
+        <w:pStyle w:val="style43"/>
         <w:spacing w:line="360" w:lineRule="auto"/>
       </w:pPr>
       <w:r>
@@ -516,7 +456,7 @@
         <w:pStyle w:val="style2"/>
         <w:numPr>
           <w:ilvl w:val="1"/>
-          <w:numId w:val="1"/>
+          <w:numId w:val="2"/>
         </w:numPr>
       </w:pPr>
       <w:r>
@@ -529,26 +469,30 @@
         <w:pStyle w:val="style2"/>
         <w:numPr>
           <w:ilvl w:val="1"/>
+          <w:numId w:val="2"/>
+        </w:numPr>
+      </w:pPr>
+      <w:r>
+        <w:rPr/>
+        <w:t>Tehtävälistojen lisäys ja muokkaus</w:t>
+      </w:r>
+    </w:p>
+    <w:p>
+      <w:pPr>
+        <w:pStyle w:val="style0"/>
+        <w:spacing w:line="360" w:lineRule="auto"/>
+      </w:pPr>
+      <w:r>
+        <w:rPr/>
+      </w:r>
+    </w:p>
+    <w:p>
+      <w:pPr>
+        <w:pStyle w:val="style1"/>
+        <w:numPr>
+          <w:ilvl w:val="0"/>
           <w:numId w:val="1"/>
         </w:numPr>
-      </w:pPr>
-      <w:r>
-        <w:rPr/>
-        <w:t>Tehtävälistojen lisäys ja muokkaus</w:t>
-      </w:r>
-    </w:p>
-    <w:p>
-      <w:pPr>
-        <w:pStyle w:val="style0"/>
-        <w:spacing w:line="360" w:lineRule="auto"/>
-      </w:pPr>
-      <w:r>
-        <w:rPr/>
-      </w:r>
-    </w:p>
-    <w:p>
-      <w:pPr>
-        <w:pStyle w:val="style1"/>
       </w:pPr>
       <w:r>
         <w:rPr/>
@@ -568,7 +512,7 @@
     <w:tbl>
       <w:tblPr>
         <w:jc w:val="left"/>
-        <w:tblInd w:type="dxa" w:w="-108"/>
+        <w:tblInd w:type="dxa" w:w="-216"/>
         <w:tblBorders>
           <w:top w:color="00000A" w:space="0" w:sz="4" w:val="single"/>
           <w:left w:color="00000A" w:space="0" w:sz="4" w:val="single"/>
@@ -594,7 +538,7 @@
               <w:bottom w:color="00000A" w:space="0" w:sz="4" w:val="single"/>
               <w:right w:color="00000A" w:space="0" w:sz="4" w:val="single"/>
             </w:tcBorders>
-            <w:shd w:fill="auto" w:val="clear"/>
+            <w:shd w:fill="FFFFFF" w:val="clear"/>
             <w:tcMar>
               <w:top w:type="dxa" w:w="0"/>
               <w:left w:type="dxa" w:w="108"/>
@@ -623,7 +567,7 @@
               <w:bottom w:color="00000A" w:space="0" w:sz="4" w:val="single"/>
               <w:right w:color="00000A" w:space="0" w:sz="4" w:val="single"/>
             </w:tcBorders>
-            <w:shd w:fill="auto" w:val="clear"/>
+            <w:shd w:fill="FFFFFF" w:val="clear"/>
             <w:tcMar>
               <w:top w:type="dxa" w:w="0"/>
               <w:left w:type="dxa" w:w="108"/>
@@ -652,7 +596,7 @@
               <w:bottom w:color="00000A" w:space="0" w:sz="4" w:val="single"/>
               <w:right w:color="00000A" w:space="0" w:sz="4" w:val="single"/>
             </w:tcBorders>
-            <w:shd w:fill="auto" w:val="clear"/>
+            <w:shd w:fill="FFFFFF" w:val="clear"/>
             <w:tcMar>
               <w:top w:type="dxa" w:w="0"/>
               <w:left w:type="dxa" w:w="108"/>
@@ -686,7 +630,7 @@
               <w:bottom w:color="00000A" w:space="0" w:sz="4" w:val="single"/>
               <w:right w:color="00000A" w:space="0" w:sz="4" w:val="single"/>
             </w:tcBorders>
-            <w:shd w:fill="auto" w:val="clear"/>
+            <w:shd w:fill="FFFFFF" w:val="clear"/>
             <w:tcMar>
               <w:top w:type="dxa" w:w="0"/>
               <w:left w:type="dxa" w:w="108"/>
@@ -715,7 +659,7 @@
               <w:bottom w:color="00000A" w:space="0" w:sz="4" w:val="single"/>
               <w:right w:color="00000A" w:space="0" w:sz="4" w:val="single"/>
             </w:tcBorders>
-            <w:shd w:fill="auto" w:val="clear"/>
+            <w:shd w:fill="FFFFFF" w:val="clear"/>
             <w:tcMar>
               <w:top w:type="dxa" w:w="0"/>
               <w:left w:type="dxa" w:w="108"/>
@@ -744,7 +688,7 @@
               <w:bottom w:color="00000A" w:space="0" w:sz="4" w:val="single"/>
               <w:right w:color="00000A" w:space="0" w:sz="4" w:val="single"/>
             </w:tcBorders>
-            <w:shd w:fill="auto" w:val="clear"/>
+            <w:shd w:fill="FFFFFF" w:val="clear"/>
             <w:tcMar>
               <w:top w:type="dxa" w:w="0"/>
               <w:left w:type="dxa" w:w="108"/>
@@ -778,7 +722,7 @@
               <w:bottom w:color="00000A" w:space="0" w:sz="4" w:val="single"/>
               <w:right w:color="00000A" w:space="0" w:sz="4" w:val="single"/>
             </w:tcBorders>
-            <w:shd w:fill="auto" w:val="clear"/>
+            <w:shd w:fill="FFFFFF" w:val="clear"/>
             <w:tcMar>
               <w:top w:type="dxa" w:w="0"/>
               <w:left w:type="dxa" w:w="108"/>
@@ -807,7 +751,7 @@
               <w:bottom w:color="00000A" w:space="0" w:sz="4" w:val="single"/>
               <w:right w:color="00000A" w:space="0" w:sz="4" w:val="single"/>
             </w:tcBorders>
-            <w:shd w:fill="auto" w:val="clear"/>
+            <w:shd w:fill="FFFFFF" w:val="clear"/>
             <w:tcMar>
               <w:top w:type="dxa" w:w="0"/>
               <w:left w:type="dxa" w:w="108"/>
@@ -836,7 +780,7 @@
               <w:bottom w:color="00000A" w:space="0" w:sz="4" w:val="single"/>
               <w:right w:color="00000A" w:space="0" w:sz="4" w:val="single"/>
             </w:tcBorders>
-            <w:shd w:fill="auto" w:val="clear"/>
+            <w:shd w:fill="FFFFFF" w:val="clear"/>
             <w:tcMar>
               <w:top w:type="dxa" w:w="0"/>
               <w:left w:type="dxa" w:w="108"/>
@@ -870,7 +814,7 @@
               <w:bottom w:color="00000A" w:space="0" w:sz="4" w:val="single"/>
               <w:right w:color="00000A" w:space="0" w:sz="4" w:val="single"/>
             </w:tcBorders>
-            <w:shd w:fill="auto" w:val="clear"/>
+            <w:shd w:fill="FFFFFF" w:val="clear"/>
             <w:tcMar>
               <w:top w:type="dxa" w:w="0"/>
               <w:left w:type="dxa" w:w="108"/>
@@ -899,7 +843,7 @@
               <w:bottom w:color="00000A" w:space="0" w:sz="4" w:val="single"/>
               <w:right w:color="00000A" w:space="0" w:sz="4" w:val="single"/>
             </w:tcBorders>
-            <w:shd w:fill="auto" w:val="clear"/>
+            <w:shd w:fill="FFFFFF" w:val="clear"/>
             <w:tcMar>
               <w:top w:type="dxa" w:w="0"/>
               <w:left w:type="dxa" w:w="108"/>
@@ -928,7 +872,7 @@
               <w:bottom w:color="00000A" w:space="0" w:sz="4" w:val="single"/>
               <w:right w:color="00000A" w:space="0" w:sz="4" w:val="single"/>
             </w:tcBorders>
-            <w:shd w:fill="auto" w:val="clear"/>
+            <w:shd w:fill="FFFFFF" w:val="clear"/>
             <w:tcMar>
               <w:top w:type="dxa" w:w="0"/>
               <w:left w:type="dxa" w:w="108"/>
@@ -953,7 +897,7 @@
     </w:tbl>
     <w:p>
       <w:pPr>
-        <w:pStyle w:val="style46"/>
+        <w:pStyle w:val="style50"/>
         <w:spacing w:line="360" w:lineRule="auto"/>
       </w:pPr>
       <w:r>
@@ -998,193 +942,1397 @@
           <w:b/>
           <w:bCs/>
         </w:rPr>
-        <w:t>&lt; tähän tulis ehkä kuva käyttöliittymän rakenteesta .</w:t>
-      </w:r>
+        <w:t>&lt; tähän tulis ehkä kuva käyttöliittymän rakenteesta .j &gt;</w:t>
+      </w:r>
+    </w:p>
+    <w:p>
+      <w:pPr>
+        <w:pStyle w:val="style0"/>
+        <w:spacing w:line="360" w:lineRule="auto"/>
+      </w:pPr>
+      <w:r>
+        <w:rPr/>
+        <w:t>Kirjauduttuaan käyttäjä pääse alkunäkymään, joka esittää tehtävälistat ja käyttäjäoikeuksista riippuvaisen linkkivalikoiman. Tehtävälistan valitsemalla pääsee tarkastelemaan sen tarkempia tietoja, ja myös suorittamaan sen.</w:t>
+      </w:r>
+    </w:p>
+    <w:p>
+      <w:pPr>
+        <w:pStyle w:val="style0"/>
+        <w:spacing w:line="360" w:lineRule="auto"/>
+      </w:pPr>
+      <w:r>
+        <w:rPr/>
+        <w:t>Alkunäkymästä opettajat ja ylläpitäjät pääsevät luomaan uusia ja muokkaamaan vanhoja tehtäviä, sekä luomaan tehtävälistoja. Ylläpitäjälle näkyy linkki yleisraportteihin, muille linkki omiin raportteihin. Näihin ei liity sen kummempaa toiminnallisuutta.</w:t>
+      </w:r>
+    </w:p>
+    <w:p>
+      <w:pPr>
+        <w:pStyle w:val="style0"/>
+        <w:spacing w:line="360" w:lineRule="auto"/>
+      </w:pPr>
+      <w:r>
+        <w:rPr/>
+      </w:r>
+    </w:p>
+    <w:p>
+      <w:pPr>
+        <w:pStyle w:val="style0"/>
+        <w:spacing w:line="360" w:lineRule="auto"/>
+      </w:pPr>
+      <w:r>
+        <w:rPr>
+          <w:b/>
+        </w:rPr>
+        <w:t>&lt; opettajan tehtävälisäysjutskista yms &gt;</w:t>
+      </w:r>
+    </w:p>
+    <w:p>
+      <w:pPr>
+        <w:pStyle w:val="style0"/>
+        <w:spacing w:line="360" w:lineRule="auto"/>
+      </w:pPr>
+      <w:r>
+        <w:rPr/>
+      </w:r>
+    </w:p>
+    <w:p>
+      <w:pPr>
+        <w:pStyle w:val="style0"/>
+        <w:spacing w:line="360" w:lineRule="auto"/>
+      </w:pPr>
+      <w:r>
+        <w:rPr/>
+        <w:t>Tehtävälistan tiedoista pääsee suorittamaan listan. Jos on ylläpitäjä tai listan laatinut opettaja, pääsee myös muokkaamaan sitä.</w:t>
+      </w:r>
+    </w:p>
+    <w:p>
+      <w:pPr>
+        <w:pStyle w:val="style0"/>
+        <w:spacing w:line="360" w:lineRule="auto"/>
+      </w:pPr>
+      <w:r>
+        <w:rPr/>
+      </w:r>
+    </w:p>
+    <w:p>
+      <w:pPr>
+        <w:pStyle w:val="style0"/>
+        <w:spacing w:line="360" w:lineRule="auto"/>
+      </w:pPr>
+      <w:r>
+        <w:rPr/>
+        <w:t>Suoritussessiossa käydään tehtävät läpi numerojärjestyksessä. Jokaista tehtävää saa yrittää kolme kertaa, minkä jälkeen annetaan mahdollisuus nähdä oikea vastaus ja siirrytään listassa eteenpäin. Lopuksi näytetään tietoja suorituksen onnistumisesta.</w:t>
+      </w:r>
+    </w:p>
+    <w:p>
+      <w:pPr>
+        <w:pStyle w:val="style1"/>
+        <w:numPr>
+          <w:ilvl w:val="0"/>
+          <w:numId w:val="1"/>
+        </w:numPr>
+      </w:pPr>
+      <w:r>
+        <w:rPr/>
+        <w:t>5. Muutokset ykkösvaiheesta perusteluineen</w:t>
+      </w:r>
+    </w:p>
+    <w:p>
+      <w:pPr>
+        <w:pStyle w:val="style0"/>
+        <w:spacing w:line="360" w:lineRule="auto"/>
+      </w:pPr>
+      <w:r>
+        <w:rPr/>
+        <w:t>Sessio-tauluun päätettiin lisätä myös session suorituspäivämäärä (pvm-sarake). Tämä helpotti raporttien tekemistä ja oli muutenkin mielekäs tieto tallennettavaksi sessiosta.</w:t>
+      </w:r>
+    </w:p>
+    <w:p>
+      <w:pPr>
+        <w:pStyle w:val="style0"/>
+        <w:spacing w:line="360" w:lineRule="auto"/>
+      </w:pPr>
+      <w:r>
+        <w:rPr/>
+        <w:t>Sisaltyy_listaan-tauluun lisättiin tieto siitä, monentenako tehtävä on tehtävälistassa (nro-sarake), koska se oli mainittu ykkösvaiheen palautteessa. Samasta syystä myös sessio-taulun id-sarakkeen tyyppi muutettiin bigserialista bigintegeriksi.</w:t>
+      </w:r>
+    </w:p>
+    <w:p>
+      <w:pPr>
+        <w:pStyle w:val="style0"/>
+        <w:spacing w:line="360" w:lineRule="auto"/>
+      </w:pPr>
+      <w:r>
+        <w:rPr/>
+        <w:t>Mutkikkaampien raporttien (R3-R6) koostamista varten luotiin uusi sessiotiedot-näkymä, joka kerää ratk_yritys taulun tietoja tehtävittäin ja helpottaa niiden jatkokäsittelyä (ks. liite).</w:t>
+      </w:r>
+    </w:p>
+    <w:p>
+      <w:pPr>
+        <w:pStyle w:val="style0"/>
+        <w:spacing w:line="360" w:lineRule="auto"/>
+      </w:pPr>
+      <w:r>
+        <w:rPr/>
+      </w:r>
+    </w:p>
+    <w:p>
+      <w:pPr>
+        <w:pStyle w:val="style0"/>
+        <w:spacing w:line="360" w:lineRule="auto"/>
+      </w:pPr>
+      <w:r>
+        <w:rPr>
+          <w:b/>
+        </w:rPr>
+        <w:t>- muuta?</w:t>
+      </w:r>
+    </w:p>
+    <w:p>
+      <w:pPr>
+        <w:pStyle w:val="style0"/>
+        <w:spacing w:line="360" w:lineRule="auto"/>
+      </w:pPr>
+      <w:r>
+        <w:rPr/>
+      </w:r>
+    </w:p>
+    <w:p>
+      <w:pPr>
+        <w:pStyle w:val="style0"/>
+        <w:spacing w:line="360" w:lineRule="auto"/>
+      </w:pPr>
+      <w:r>
+        <w:rPr/>
+      </w:r>
+    </w:p>
+    <w:p>
+      <w:pPr>
+        <w:pStyle w:val="style1"/>
+        <w:numPr>
+          <w:ilvl w:val="0"/>
+          <w:numId w:val="1"/>
+        </w:numPr>
+      </w:pPr>
+      <w:r>
+        <w:rPr/>
+        <w:t>6. Oma arvio</w:t>
+      </w:r>
+    </w:p>
+    <w:p>
+      <w:pPr>
+        <w:pStyle w:val="style2"/>
+        <w:numPr>
+          <w:ilvl w:val="1"/>
+          <w:numId w:val="2"/>
+        </w:numPr>
+      </w:pPr>
+      <w:r>
+        <w:rPr/>
+        <w:t>Mikä oli vaikeaa harjoitustyössä</w:t>
+      </w:r>
+    </w:p>
+    <w:p>
+      <w:pPr>
+        <w:pStyle w:val="style0"/>
+        <w:spacing w:line="360" w:lineRule="auto"/>
+      </w:pPr>
+      <w:r>
+        <w:rPr/>
+        <w:t>Meistä kukaan ei ollut aikaisemmin käyttänyt PHP:ta ja sen haltuunotto tuotti välillä hankaluuksia. Moneen PHP-tiedostoon jaetussa ohjelmassa oli välillä hankalaa hahmottaa, mistä virheet aiheutuivat, etenkin kun monesti virheet näkyivät vasta tietokannan puolella. SQL-kyselyt, joita harjoitustyössä joutui tekemään, olivat paljon monimutkaisempia kuin useimmat TKP- ja TIKO-kursseilla esimerkkeinä olleet kyselyt.</w:t>
+      </w:r>
+    </w:p>
+    <w:p>
+      <w:pPr>
+        <w:pStyle w:val="style0"/>
+        <w:spacing w:line="360" w:lineRule="auto"/>
+      </w:pPr>
+      <w:r>
+        <w:rPr>
+          <w:b/>
+        </w:rPr>
+        <w:t>&lt;onko totta? t. Tuuli - on! .j&gt;</w:t>
+      </w:r>
+    </w:p>
+    <w:p>
+      <w:pPr>
+        <w:pStyle w:val="style0"/>
+        <w:spacing w:line="360" w:lineRule="auto"/>
+      </w:pPr>
+      <w:r>
+        <w:rPr/>
+      </w:r>
+    </w:p>
+    <w:p>
+      <w:pPr>
+        <w:pStyle w:val="style2"/>
+        <w:numPr>
+          <w:ilvl w:val="1"/>
+          <w:numId w:val="2"/>
+        </w:numPr>
+      </w:pPr>
+      <w:r>
+        <w:rPr/>
+        <w:t>Mitä puutteita harjoitustyöhön jäi</w:t>
+      </w:r>
+    </w:p>
+    <w:p>
+      <w:pPr>
+        <w:pStyle w:val="style0"/>
+        <w:spacing w:line="360" w:lineRule="auto"/>
+      </w:pPr>
+      <w:r>
+        <w:rPr/>
+        <w:t>Uusien käyttäjien luomista ei käsitelty millään tavalla ja se jäi toteuttamatta. Ohjelman tietoturva on puutteellinen, koska käyttäjien syöttämien kyselyjen turvallisuutta ei tarkisteta millään tavalla. Käyttäjä pystyisi melko helposti selvittämään esimerkiksi muiden käyttäjien salasanat, koska ne on tallennettu tekstimuodossa tietokantaan. Tapahtumia ei ole toteutettu harjoitustyössämme eikä ohjelma sen vuoksi tue samanaikaista käyttöä.</w:t>
+      </w:r>
+    </w:p>
+    <w:p>
+      <w:pPr>
+        <w:pStyle w:val="style0"/>
+        <w:spacing w:line="360" w:lineRule="auto"/>
+      </w:pPr>
+      <w:r>
+        <w:rPr/>
+      </w:r>
+    </w:p>
+    <w:p>
+      <w:pPr>
+        <w:pStyle w:val="style0"/>
+        <w:spacing w:line="360" w:lineRule="auto"/>
+      </w:pPr>
+      <w:r>
+        <w:rPr/>
+        <w:t>&lt; tää on hyvä! .j &gt;</w:t>
+      </w:r>
+    </w:p>
+    <w:p>
+      <w:pPr>
+        <w:pStyle w:val="style0"/>
+        <w:spacing w:line="360" w:lineRule="auto"/>
+      </w:pPr>
+      <w:r>
+        <w:rPr/>
+        <w:t xml:space="preserve">&lt; </w:t>
+      </w:r>
+      <w:r>
+        <w:rPr/>
+        <w:t>huom: raporttitulosteet saisin ohjelman kautta pdf-printteinä, voisin liittää ne sit vaan tän perään kunhan tästä on muuten valmis pdf</w:t>
+      </w:r>
+      <w:r>
+        <w:rPr/>
+        <w:t xml:space="preserve"> &gt;</w:t>
+      </w:r>
+    </w:p>
+    <w:p>
+      <w:pPr>
+        <w:pStyle w:val="style0"/>
+        <w:spacing w:line="360" w:lineRule="auto"/>
+      </w:pPr>
+      <w:r>
+        <w:rPr/>
+      </w:r>
+    </w:p>
+    <w:p>
+      <w:pPr>
+        <w:pStyle w:val="style1"/>
+        <w:numPr>
+          <w:ilvl w:val="0"/>
+          <w:numId w:val="1"/>
+        </w:numPr>
+      </w:pPr>
+      <w:r>
+        <w:rPr/>
+        <w:t>7. Liitteet</w:t>
+      </w:r>
+    </w:p>
+    <w:p>
+      <w:pPr>
+        <w:pStyle w:val="style2"/>
+        <w:numPr>
+          <w:ilvl w:val="1"/>
+          <w:numId w:val="2"/>
+        </w:numPr>
+      </w:pPr>
+      <w:r>
+        <w:rPr/>
+        <w:t>Liite 1: sessiotiedot -näkymä</w:t>
+      </w:r>
+    </w:p>
+    <w:p>
+      <w:pPr>
+        <w:pStyle w:val="style43"/>
+      </w:pPr>
+      <w:r>
+        <w:rPr/>
+      </w:r>
+    </w:p>
+    <w:p>
+      <w:pPr>
+        <w:pStyle w:val="style43"/>
+      </w:pPr>
       <w:r>
         <w:rPr>
           <w:b/>
           <w:bCs/>
         </w:rPr>
-        <w:t>j</w:t>
-      </w:r>
-      <w:r>
-        <w:rPr>
-          <w:b/>
-          <w:bCs/>
-        </w:rPr>
-        <w:t xml:space="preserve"> &gt;</w:t>
-      </w:r>
-    </w:p>
-    <w:p>
-      <w:pPr>
-        <w:pStyle w:val="style0"/>
-        <w:spacing w:line="360" w:lineRule="auto"/>
-      </w:pPr>
-      <w:r>
-        <w:rPr/>
-        <w:t>Kirjauduttuaan käyttäjä pääse alkunäkymään, joka esittää tehtävälistat ja käyttäjäoikeuksista riippuvaisen linkkivalikoiman. Tehtävälistan valitsemalla pääsee tarkastelemaan sen tarkempia tietoja, ja myös suorittamaan sen.</w:t>
-      </w:r>
-    </w:p>
-    <w:p>
-      <w:pPr>
-        <w:pStyle w:val="style0"/>
-        <w:spacing w:line="360" w:lineRule="auto"/>
-      </w:pPr>
-      <w:r>
-        <w:rPr/>
-        <w:t xml:space="preserve">Alkunäkymästä opettajat ja ylläpitäjät pääsevät luomaan uusia ja muokkaamaan vanhoja tehtäviä, sekä luomaan tehtävälistoja. </w:t>
-      </w:r>
-      <w:r>
-        <w:rPr/>
-        <w:t>Ylläpitäjälle näkyy linkki yleisraportteihin, muille linkki omiin raportteihin. Näihin ei liity sen kummempaa toiminnallisuutta.</w:t>
-      </w:r>
-    </w:p>
-    <w:p>
-      <w:pPr>
-        <w:pStyle w:val="style0"/>
-        <w:spacing w:line="360" w:lineRule="auto"/>
-      </w:pPr>
-      <w:r>
-        <w:rPr/>
-      </w:r>
-    </w:p>
-    <w:p>
-      <w:pPr>
-        <w:pStyle w:val="style0"/>
-        <w:spacing w:line="360" w:lineRule="auto"/>
-      </w:pPr>
-      <w:r>
-        <w:rPr>
-          <w:b/>
-        </w:rPr>
-        <w:t>&lt; opettajan tehtävälisäysjutskista yms &gt;</w:t>
-      </w:r>
-    </w:p>
-    <w:p>
-      <w:pPr>
-        <w:pStyle w:val="style0"/>
-        <w:spacing w:line="360" w:lineRule="auto"/>
-      </w:pPr>
-      <w:r>
-        <w:rPr/>
-      </w:r>
-    </w:p>
-    <w:p>
-      <w:pPr>
-        <w:pStyle w:val="style0"/>
-        <w:spacing w:line="360" w:lineRule="auto"/>
-      </w:pPr>
-      <w:r>
-        <w:rPr/>
-        <w:t>Tehtävälistan tiedoista pääsee suorittamaan listan. Jos on ylläpitäjä tai listan laatinut opettaja, pääsee myös muokkaamaan sitä.</w:t>
-      </w:r>
-    </w:p>
-    <w:p>
-      <w:pPr>
-        <w:pStyle w:val="style0"/>
-        <w:spacing w:line="360" w:lineRule="auto"/>
-      </w:pPr>
-      <w:r>
-        <w:rPr/>
-      </w:r>
-    </w:p>
-    <w:p>
-      <w:pPr>
-        <w:pStyle w:val="style0"/>
-        <w:spacing w:line="360" w:lineRule="auto"/>
-      </w:pPr>
-      <w:r>
-        <w:rPr/>
-        <w:t>Suoritussessiossa käydään tehtävät läpi numerojärjestyksessä. Jokaista tehtävää saa yrittää kolme kertaa, minkä jälkeen annetaan mahdollisuus nähdä oikea vastaus ja siirrytään listassa eteenpäin. Lopuksi näytetään tietoja suorituksen onnistumisesta.</w:t>
-      </w:r>
-    </w:p>
-    <w:p>
-      <w:pPr>
-        <w:pStyle w:val="style1"/>
-      </w:pPr>
-      <w:r>
-        <w:rPr/>
-        <w:t>5. Muutokset ykkösvaiheesta perusteluineen</w:t>
-      </w:r>
-    </w:p>
-    <w:p>
-      <w:pPr>
-        <w:pStyle w:val="style0"/>
-        <w:spacing w:line="360" w:lineRule="auto"/>
-      </w:pPr>
-      <w:r>
-        <w:rPr/>
-        <w:t>Sessio-tauluun päätettiin lisätä myös session suorituspäivämäärä (pvm-sarake). Tämä helpotti raporttien tekemistä ja oli muutenkin mielekäs tieto tallennettavaksi sessiosta.</w:t>
-      </w:r>
-    </w:p>
-    <w:p>
-      <w:pPr>
-        <w:pStyle w:val="style0"/>
-        <w:spacing w:line="360" w:lineRule="auto"/>
-      </w:pPr>
-      <w:r>
-        <w:rPr/>
-        <w:t>Sisaltyy_listaan-tauluun lisättiin tieto siitä, monentenako tehtävä on tehtävälistassa (nro-sarake), koska se oli mainittu ykkösvaiheen palautteessa. Samasta syystä myös sessio-taulun id-sarakkeen tyyppi muutettiin bigserialista bigintegeriksi.</w:t>
-      </w:r>
-    </w:p>
-    <w:p>
-      <w:pPr>
-        <w:pStyle w:val="style0"/>
-        <w:spacing w:line="360" w:lineRule="auto"/>
-      </w:pPr>
-      <w:r>
-        <w:rPr/>
-        <w:t>Mutkikkaampien raporttien (R3-R6) koostamista varten luotiin uusi sessiotiedot-näkymä, joka kerää ratk_yritys taulun tietoja tehtävittäin ja helpottaa niiden jatkokäsittelyä (ks. liite).</w:t>
-      </w:r>
-    </w:p>
-    <w:p>
-      <w:pPr>
-        <w:pStyle w:val="style0"/>
-        <w:spacing w:line="360" w:lineRule="auto"/>
-      </w:pPr>
-      <w:r>
-        <w:rPr/>
-      </w:r>
-    </w:p>
-    <w:p>
-      <w:pPr>
-        <w:pStyle w:val="style0"/>
-        <w:spacing w:line="360" w:lineRule="auto"/>
-      </w:pPr>
-      <w:r>
-        <w:rPr>
-          <w:b/>
-        </w:rPr>
-        <w:t>- muuta?</w:t>
-      </w:r>
-    </w:p>
-    <w:p>
-      <w:pPr>
-        <w:pStyle w:val="style0"/>
-        <w:spacing w:line="360" w:lineRule="auto"/>
-      </w:pPr>
-      <w:r>
-        <w:rPr>
-          <w:b/>
-        </w:rPr>
-      </w:r>
-    </w:p>
-    <w:p>
-      <w:pPr>
-        <w:pStyle w:val="style0"/>
-        <w:spacing w:line="360" w:lineRule="auto"/>
-      </w:pPr>
-      <w:r>
-        <w:rPr/>
-      </w:r>
-    </w:p>
-    <w:p>
-      <w:pPr>
-        <w:pStyle w:val="style1"/>
-      </w:pPr>
-      <w:r>
-        <w:rPr/>
-        <w:t>6. Oma arvio</w:t>
+        <w:t>sessiotiedot</w:t>
+      </w:r>
+      <w:r>
+        <w:rPr/>
+        <w:t>(ses_id, pvm, nro, teht_id, kesto, yrityksia, ratkaistu, oikein)</w:t>
+      </w:r>
+    </w:p>
+    <w:p>
+      <w:pPr>
+        <w:pStyle w:val="style43"/>
+      </w:pPr>
+      <w:r>
+        <w:rPr/>
+      </w:r>
+    </w:p>
+    <w:p>
+      <w:pPr>
+        <w:pStyle w:val="style55"/>
+      </w:pPr>
+      <w:r>
+        <w:rPr/>
+        <w:t>CREATE VIEW sessiotiedot AS</w:t>
+      </w:r>
+    </w:p>
+    <w:p>
+      <w:pPr>
+        <w:pStyle w:val="style55"/>
+      </w:pPr>
+      <w:r>
+        <w:rPr/>
+        <w:t>WITH sest AS</w:t>
+      </w:r>
+    </w:p>
+    <w:p>
+      <w:pPr>
+        <w:pStyle w:val="style55"/>
+      </w:pPr>
+      <w:r>
+        <w:rPr/>
+        <w:t>(</w:t>
+      </w:r>
+    </w:p>
+    <w:p>
+      <w:pPr>
+        <w:pStyle w:val="style55"/>
+      </w:pPr>
+      <w:r>
+        <w:rPr/>
+        <w:t>SELECT ses_id, teht_id, max(lop_aika) - min(alk_aika) AS kesto, count(*) AS yrityksia, CASE when bool_or(oikein) = 't' then 'kyllä' ELSE 'ei' END AS ratkaistu, bool_or(oikein) AS oikein</w:t>
+      </w:r>
+    </w:p>
+    <w:p>
+      <w:pPr>
+        <w:pStyle w:val="style55"/>
+      </w:pPr>
+      <w:r>
+        <w:rPr/>
+        <w:t>FROM ratk_yritys</w:t>
+      </w:r>
+    </w:p>
+    <w:p>
+      <w:pPr>
+        <w:pStyle w:val="style55"/>
+      </w:pPr>
+      <w:r>
+        <w:rPr/>
+        <w:t>GROUP BY ses_id, teht_id</w:t>
+      </w:r>
+    </w:p>
+    <w:p>
+      <w:pPr>
+        <w:pStyle w:val="style55"/>
+      </w:pPr>
+      <w:r>
+        <w:rPr/>
+        <w:t>ORDER BY ses_id, teht_id</w:t>
+      </w:r>
+    </w:p>
+    <w:p>
+      <w:pPr>
+        <w:pStyle w:val="style55"/>
+      </w:pPr>
+      <w:r>
+        <w:rPr/>
+        <w:t>)</w:t>
+      </w:r>
+    </w:p>
+    <w:p>
+      <w:pPr>
+        <w:pStyle w:val="style55"/>
+      </w:pPr>
+      <w:r>
+        <w:rPr/>
+        <w:t>SELECT sest.ses_id, pvm, nro, sest.teht_id, kesto, yrityksia, ratkaistu, oikein</w:t>
+      </w:r>
+    </w:p>
+    <w:p>
+      <w:pPr>
+        <w:pStyle w:val="style55"/>
+      </w:pPr>
+      <w:r>
+        <w:rPr/>
+        <w:t xml:space="preserve">FROM sest INNER JOIN </w:t>
+      </w:r>
+    </w:p>
+    <w:p>
+      <w:pPr>
+        <w:pStyle w:val="style55"/>
+      </w:pPr>
+      <w:r>
+        <w:rPr/>
+        <w:t xml:space="preserve">   </w:t>
+      </w:r>
+      <w:r>
+        <w:rPr/>
+        <w:t>(select ses_id, pvm, teht_id, nro</w:t>
+      </w:r>
+    </w:p>
+    <w:p>
+      <w:pPr>
+        <w:pStyle w:val="style55"/>
+      </w:pPr>
+      <w:r>
+        <w:rPr/>
+        <w:t xml:space="preserve">    </w:t>
+      </w:r>
+      <w:r>
+        <w:rPr/>
+        <w:t>from sessio inner join sisaltyy_listaan as ssl on sessio.tl_nimi = ssl.tl_nimi)</w:t>
+      </w:r>
+    </w:p>
+    <w:p>
+      <w:pPr>
+        <w:pStyle w:val="style55"/>
+      </w:pPr>
+      <w:r>
+        <w:rPr/>
+        <w:t xml:space="preserve">    </w:t>
+      </w:r>
+      <w:r>
+        <w:rPr/>
+        <w:t>AS nrot</w:t>
+      </w:r>
+    </w:p>
+    <w:p>
+      <w:pPr>
+        <w:pStyle w:val="style55"/>
+      </w:pPr>
+      <w:r>
+        <w:rPr/>
+        <w:t>ON (nrot.ses_id=sest.ses_id AND nrot.teht_id=sest.teht_id)</w:t>
+      </w:r>
+    </w:p>
+    <w:p>
+      <w:pPr>
+        <w:pStyle w:val="style55"/>
+      </w:pPr>
+      <w:r>
+        <w:rPr/>
+        <w:t>ORDER BY sest.ses_id, nro;</w:t>
+      </w:r>
+    </w:p>
+    <w:p>
+      <w:pPr>
+        <w:pStyle w:val="style55"/>
+      </w:pPr>
+      <w:r>
+        <w:rPr/>
+      </w:r>
+    </w:p>
+    <w:p>
+      <w:pPr>
+        <w:pStyle w:val="style55"/>
+      </w:pPr>
+      <w:r>
+        <w:rPr/>
+      </w:r>
+    </w:p>
+    <w:p>
+      <w:pPr>
+        <w:pStyle w:val="style43"/>
+      </w:pPr>
+      <w:r>
+        <w:rPr/>
+        <w:t>Esimerkki hakutuloksesta (SELECT *):</w:t>
+      </w:r>
+    </w:p>
+    <w:p>
+      <w:pPr>
+        <w:pStyle w:val="style55"/>
+      </w:pPr>
+      <w:r>
+        <w:rPr/>
+      </w:r>
+    </w:p>
+    <w:p>
+      <w:pPr>
+        <w:pStyle w:val="style55"/>
+      </w:pPr>
+      <w:r>
+        <w:rPr/>
+        <w:t xml:space="preserve"> </w:t>
+      </w:r>
+      <w:r>
+        <w:rPr/>
+        <w:t xml:space="preserve">ses_id | nro | teht_id |      kesto      | yrityksia |   ratkaistu   | oikein </w:t>
+      </w:r>
+    </w:p>
+    <w:p>
+      <w:pPr>
+        <w:pStyle w:val="style55"/>
+      </w:pPr>
+      <w:r>
+        <w:rPr/>
+        <w:t>--------+-----+---------+-----------------+-----------+---------------+--------</w:t>
+      </w:r>
+    </w:p>
+    <w:p>
+      <w:pPr>
+        <w:pStyle w:val="style55"/>
+      </w:pPr>
+      <w:r>
+        <w:rPr/>
+        <w:t xml:space="preserve">      </w:t>
+      </w:r>
+      <w:r>
+        <w:rPr/>
+        <w:t>1 |   1 |       1 | 00:06:19        |         3 | kyllä         | t</w:t>
+      </w:r>
+    </w:p>
+    <w:p>
+      <w:pPr>
+        <w:pStyle w:val="style55"/>
+      </w:pPr>
+      <w:r>
+        <w:rPr/>
+        <w:t xml:space="preserve">      </w:t>
+      </w:r>
+      <w:r>
+        <w:rPr/>
+        <w:t>1 |   2 |       2 | 00:04:19        |         3 | ei            | f</w:t>
+      </w:r>
+    </w:p>
+    <w:p>
+      <w:pPr>
+        <w:pStyle w:val="style55"/>
+      </w:pPr>
+      <w:r>
+        <w:rPr/>
+        <w:t xml:space="preserve">      </w:t>
+      </w:r>
+      <w:r>
+        <w:rPr/>
+        <w:t>1 |   3 |       3 | 00:01:19        |         1 | kyllä         | t</w:t>
+      </w:r>
+    </w:p>
+    <w:p>
+      <w:pPr>
+        <w:pStyle w:val="style55"/>
+      </w:pPr>
+      <w:r>
+        <w:rPr/>
+        <w:t xml:space="preserve">      </w:t>
+      </w:r>
+      <w:r>
+        <w:rPr/>
+        <w:t>2 |   1 |       1 | 06:30:01.648606 |         2 | kyllä         | t</w:t>
+      </w:r>
+    </w:p>
+    <w:p>
+      <w:pPr>
+        <w:pStyle w:val="style55"/>
+      </w:pPr>
+      <w:r>
+        <w:rPr/>
+        <w:t xml:space="preserve">      </w:t>
+      </w:r>
+      <w:r>
+        <w:rPr/>
+        <w:t>2 |   2 |       2 | 00:02:39        |         2 | kyllä         | t</w:t>
+      </w:r>
+    </w:p>
+    <w:p>
+      <w:pPr>
+        <w:pStyle w:val="style55"/>
+      </w:pPr>
+      <w:r>
+        <w:rPr/>
+        <w:t xml:space="preserve">      </w:t>
+      </w:r>
+      <w:r>
+        <w:rPr/>
+        <w:t>2 |   3 |       3 | 00:03:09        |         3 | ei            | f</w:t>
+      </w:r>
+    </w:p>
+    <w:p>
+      <w:pPr>
+        <w:pStyle w:val="style55"/>
+      </w:pPr>
+      <w:r>
+        <w:rPr/>
+        <w:t>(6 rows)</w:t>
+      </w:r>
+    </w:p>
+    <w:p>
+      <w:pPr>
+        <w:pStyle w:val="style55"/>
+      </w:pPr>
+      <w:r>
+        <w:rPr/>
+      </w:r>
+    </w:p>
+    <w:p>
+      <w:pPr>
+        <w:pStyle w:val="style55"/>
+      </w:pPr>
+      <w:r>
+        <w:rPr/>
+      </w:r>
+    </w:p>
+    <w:p>
+      <w:pPr>
+        <w:pStyle w:val="style2"/>
+        <w:numPr>
+          <w:ilvl w:val="1"/>
+          <w:numId w:val="2"/>
+        </w:numPr>
+        <w:spacing w:after="230" w:before="202"/>
+        <w:contextualSpacing w:val="false"/>
+      </w:pPr>
+      <w:r>
+        <w:rPr/>
+        <w:t xml:space="preserve">Liite 2: Raportit R1-R6, </w:t>
+      </w:r>
+      <w:r>
+        <w:rPr/>
+        <w:t>SQL-kyselyt</w:t>
+      </w:r>
+    </w:p>
+    <w:p>
+      <w:pPr>
+        <w:pStyle w:val="style43"/>
+        <w:spacing w:after="230" w:before="202"/>
+        <w:contextualSpacing w:val="false"/>
+      </w:pPr>
+      <w:r>
+        <w:rPr/>
+        <w:t>R1 - yksittäisen session tietoja:</w:t>
+      </w:r>
+    </w:p>
+    <w:p>
+      <w:pPr>
+        <w:pStyle w:val="style55"/>
+      </w:pPr>
+      <w:r>
+        <w:rPr/>
+        <w:t>WITH ses_agg AS</w:t>
+      </w:r>
+    </w:p>
+    <w:p>
+      <w:pPr>
+        <w:pStyle w:val="style55"/>
+      </w:pPr>
+      <w:r>
+        <w:rPr/>
+        <w:t>(</w:t>
+      </w:r>
+    </w:p>
+    <w:p>
+      <w:pPr>
+        <w:pStyle w:val="style55"/>
+      </w:pPr>
+      <w:r>
+        <w:rPr/>
+        <w:t>SELECT st.ses_id, sum(kesto) as aika, count(st.nro) as tehtavia, sum(oikeat) as kpl_oikein</w:t>
+      </w:r>
+    </w:p>
+    <w:p>
+      <w:pPr>
+        <w:pStyle w:val="style55"/>
+      </w:pPr>
+      <w:r>
+        <w:rPr/>
+        <w:t>FROM sessiotiedot as st INNER JOIN</w:t>
+      </w:r>
+    </w:p>
+    <w:p>
+      <w:pPr>
+        <w:pStyle w:val="style55"/>
+      </w:pPr>
+      <w:r>
+        <w:rPr/>
+        <w:t xml:space="preserve">   </w:t>
+      </w:r>
+      <w:r>
+        <w:rPr/>
+        <w:t>(select ses_id, nro, case when oikein = 't' then 1 else 0 end oikeat from sessiotiedot) AS oik</w:t>
+      </w:r>
+    </w:p>
+    <w:p>
+      <w:pPr>
+        <w:pStyle w:val="style55"/>
+      </w:pPr>
+      <w:r>
+        <w:rPr/>
+        <w:t xml:space="preserve">   </w:t>
+      </w:r>
+      <w:r>
+        <w:rPr/>
+        <w:t>ON st.ses_id = oik.ses_id AND st.nro = oik.nro</w:t>
+      </w:r>
+    </w:p>
+    <w:p>
+      <w:pPr>
+        <w:pStyle w:val="style55"/>
+      </w:pPr>
+      <w:r>
+        <w:rPr/>
+        <w:t>GROUP BY st.ses_id</w:t>
+      </w:r>
+    </w:p>
+    <w:p>
+      <w:pPr>
+        <w:pStyle w:val="style55"/>
+      </w:pPr>
+      <w:r>
+        <w:rPr/>
+        <w:t>ORDER BY st.ses_id</w:t>
+      </w:r>
+    </w:p>
+    <w:p>
+      <w:pPr>
+        <w:pStyle w:val="style55"/>
+      </w:pPr>
+      <w:r>
+        <w:rPr/>
+        <w:t>)</w:t>
+      </w:r>
+    </w:p>
+    <w:p>
+      <w:pPr>
+        <w:pStyle w:val="style55"/>
+      </w:pPr>
+      <w:r>
+        <w:rPr/>
+        <w:t xml:space="preserve">SELECT pvm, etunimi || ' ' || sukunimi as suorittaja, tl_nimi, aika, tehtavia, kpl_oikein </w:t>
+      </w:r>
+    </w:p>
+    <w:p>
+      <w:pPr>
+        <w:pStyle w:val="style55"/>
+      </w:pPr>
+      <w:r>
+        <w:rPr/>
+        <w:t>FROM (kayttaja INNER JOIN sessio ON kayttaja.kayt_id = sessio.kayt_id)</w:t>
+      </w:r>
+    </w:p>
+    <w:p>
+      <w:pPr>
+        <w:pStyle w:val="style55"/>
+      </w:pPr>
+      <w:r>
+        <w:rPr/>
+        <w:t xml:space="preserve">    </w:t>
+      </w:r>
+      <w:r>
+        <w:rPr/>
+        <w:t>INNER JOIN ses_agg ON sessio.ses_id = ses_agg.ses_id</w:t>
+      </w:r>
+    </w:p>
+    <w:p>
+      <w:pPr>
+        <w:pStyle w:val="style55"/>
+      </w:pPr>
+      <w:r>
+        <w:rPr/>
+        <w:t>ORDER BY pvm, tl_nimi;</w:t>
+      </w:r>
+    </w:p>
+    <w:p>
+      <w:pPr>
+        <w:pStyle w:val="style55"/>
+      </w:pPr>
+      <w:r>
+        <w:rPr/>
+      </w:r>
+    </w:p>
+    <w:p>
+      <w:pPr>
+        <w:pStyle w:val="style43"/>
+        <w:spacing w:after="230" w:before="202"/>
+        <w:contextualSpacing w:val="false"/>
+      </w:pPr>
+      <w:r>
+        <w:rPr/>
+        <w:t>R2 - tehtävälistan tietoja:</w:t>
+      </w:r>
+    </w:p>
+    <w:p>
+      <w:pPr>
+        <w:pStyle w:val="style55"/>
+      </w:pPr>
+      <w:r>
+        <w:rPr/>
+        <w:t>WITH tl_sessiot AS</w:t>
+      </w:r>
+    </w:p>
+    <w:p>
+      <w:pPr>
+        <w:pStyle w:val="style55"/>
+      </w:pPr>
+      <w:r>
+        <w:rPr/>
+        <w:t>(</w:t>
+      </w:r>
+    </w:p>
+    <w:p>
+      <w:pPr>
+        <w:pStyle w:val="style55"/>
+      </w:pPr>
+      <w:r>
+        <w:rPr/>
+        <w:t>SELECT st.ses_id, tl_nimi, sum(kesto) as ses_kesto</w:t>
+      </w:r>
+    </w:p>
+    <w:p>
+      <w:pPr>
+        <w:pStyle w:val="style55"/>
+      </w:pPr>
+      <w:r>
+        <w:rPr/>
+        <w:t xml:space="preserve">FROM sessio INNER JOIN sessiotiedot as st ON sessio.ses_id = st.ses_id </w:t>
+      </w:r>
+    </w:p>
+    <w:p>
+      <w:pPr>
+        <w:pStyle w:val="style55"/>
+      </w:pPr>
+      <w:r>
+        <w:rPr/>
+        <w:t>GROUP BY st.ses_id, tl_nimi</w:t>
+      </w:r>
+    </w:p>
+    <w:p>
+      <w:pPr>
+        <w:pStyle w:val="style55"/>
+      </w:pPr>
+      <w:r>
+        <w:rPr/>
+        <w:t>)</w:t>
+      </w:r>
+    </w:p>
+    <w:p>
+      <w:pPr>
+        <w:pStyle w:val="style55"/>
+      </w:pPr>
+      <w:r>
+        <w:rPr/>
+        <w:t>SELECT tl_nimi, min(ses_kesto) as nopein_aika, max(ses_kesto) as pisin_aika, avg(ses_kesto) ka_aika, count(*) as ses_lkm</w:t>
+      </w:r>
+    </w:p>
+    <w:p>
+      <w:pPr>
+        <w:pStyle w:val="style55"/>
+      </w:pPr>
+      <w:r>
+        <w:rPr/>
+        <w:t>FROM tl_sessiot</w:t>
+      </w:r>
+    </w:p>
+    <w:p>
+      <w:pPr>
+        <w:pStyle w:val="style55"/>
+      </w:pPr>
+      <w:r>
+        <w:rPr/>
+        <w:t>GROUP BY tl_nimi;</w:t>
+      </w:r>
+    </w:p>
+    <w:p>
+      <w:pPr>
+        <w:pStyle w:val="style43"/>
+        <w:spacing w:after="230" w:before="202"/>
+        <w:contextualSpacing w:val="false"/>
+      </w:pPr>
+      <w:r>
+        <w:rPr/>
+      </w:r>
+    </w:p>
+    <w:p>
+      <w:pPr>
+        <w:pStyle w:val="style43"/>
+        <w:spacing w:after="230" w:before="202"/>
+        <w:contextualSpacing w:val="false"/>
+      </w:pPr>
+      <w:r>
+        <w:rPr/>
+        <w:t>R3 - tehtävälistan tietoja:</w:t>
+      </w:r>
+    </w:p>
+    <w:p>
+      <w:pPr>
+        <w:pStyle w:val="style55"/>
+      </w:pPr>
+      <w:r>
+        <w:rPr/>
+        <w:t>SELECT st.nro, t.kuvaus, sum(oikeat)*100/count(*) as oikein_pros, avg(kesto) as ka_aika</w:t>
+      </w:r>
+    </w:p>
+    <w:p>
+      <w:pPr>
+        <w:pStyle w:val="style55"/>
+      </w:pPr>
+      <w:r>
+        <w:rPr/>
+        <w:t>FROM (sessio INNER JOIN (</w:t>
+      </w:r>
+    </w:p>
+    <w:p>
+      <w:pPr>
+        <w:pStyle w:val="style55"/>
+      </w:pPr>
+      <w:r>
+        <w:rPr/>
+        <w:t xml:space="preserve">   </w:t>
+      </w:r>
+      <w:r>
+        <w:rPr/>
+        <w:t>tehtava as t INNER JOIN sessiotiedot as st ON t.teht_id = st.teht_id)</w:t>
+      </w:r>
+    </w:p>
+    <w:p>
+      <w:pPr>
+        <w:pStyle w:val="style55"/>
+      </w:pPr>
+      <w:r>
+        <w:rPr/>
+        <w:t xml:space="preserve">   </w:t>
+      </w:r>
+      <w:r>
+        <w:rPr/>
+        <w:t>ON sessio.ses_id = st.ses_id)</w:t>
+      </w:r>
+    </w:p>
+    <w:p>
+      <w:pPr>
+        <w:pStyle w:val="style55"/>
+      </w:pPr>
+      <w:r>
+        <w:rPr/>
+        <w:t xml:space="preserve">   </w:t>
+      </w:r>
+      <w:r>
+        <w:rPr/>
+        <w:t>INNER JOIN (select nro, case when oikein = 't' then 1 else 0 end oikeat from sessiotiedot) AS oik ON oik.nro = st.nro</w:t>
+      </w:r>
+    </w:p>
+    <w:p>
+      <w:pPr>
+        <w:pStyle w:val="style55"/>
+      </w:pPr>
+      <w:r>
+        <w:rPr/>
+        <w:t>WHERE tl_nimi = '$tlista'</w:t>
+      </w:r>
+    </w:p>
+    <w:p>
+      <w:pPr>
+        <w:pStyle w:val="style55"/>
+      </w:pPr>
+      <w:r>
+        <w:rPr/>
+        <w:t>GROUP BY st.nro, t.kuvaus</w:t>
+      </w:r>
+    </w:p>
+    <w:p>
+      <w:pPr>
+        <w:pStyle w:val="style55"/>
+      </w:pPr>
+      <w:r>
+        <w:rPr/>
+        <w:t>ORDER BY st.nro;</w:t>
+      </w:r>
+    </w:p>
+    <w:p>
+      <w:pPr>
+        <w:pStyle w:val="style43"/>
+        <w:spacing w:after="230" w:before="202"/>
+        <w:contextualSpacing w:val="false"/>
+      </w:pPr>
+      <w:r>
+        <w:rPr/>
+      </w:r>
+    </w:p>
+    <w:p>
+      <w:pPr>
+        <w:pStyle w:val="style43"/>
+        <w:spacing w:after="230" w:before="202"/>
+        <w:contextualSpacing w:val="false"/>
+      </w:pPr>
+      <w:r>
+        <w:rPr/>
+        <w:t>R4 - tehtävien vaikeus:</w:t>
+      </w:r>
+    </w:p>
+    <w:p>
+      <w:pPr>
+        <w:pStyle w:val="style55"/>
+      </w:pPr>
+      <w:r>
+        <w:rPr/>
+        <w:t>SELECT t.teht_id, kuvaus, avg(kesto) as ka_aika, round(avg(yrit_oik)::numeric,2) as ka_yrit, 100 - sum(oikeat)*100/count(*) as ei_pros</w:t>
+      </w:r>
+    </w:p>
+    <w:p>
+      <w:pPr>
+        <w:pStyle w:val="style55"/>
+      </w:pPr>
+      <w:r>
+        <w:rPr/>
+        <w:t>FROM (tehtava as t INNER JOIN sessiotiedot as st ON t.teht_id = st.teht_id)</w:t>
+      </w:r>
+    </w:p>
+    <w:p>
+      <w:pPr>
+        <w:pStyle w:val="style55"/>
+      </w:pPr>
+      <w:r>
+        <w:rPr/>
+        <w:t xml:space="preserve">   </w:t>
+      </w:r>
+      <w:r>
+        <w:rPr/>
+        <w:t>INNER JOIN (select teht_id,</w:t>
+      </w:r>
+    </w:p>
+    <w:p>
+      <w:pPr>
+        <w:pStyle w:val="style55"/>
+      </w:pPr>
+      <w:r>
+        <w:rPr/>
+        <w:t xml:space="preserve">   </w:t>
+      </w:r>
+      <w:r>
+        <w:rPr/>
+        <w:t>case when oikein = 't' then 1 else 0 end oikeat,</w:t>
+      </w:r>
+    </w:p>
+    <w:p>
+      <w:pPr>
+        <w:pStyle w:val="style55"/>
+      </w:pPr>
+      <w:r>
+        <w:rPr/>
+        <w:t xml:space="preserve">   </w:t>
+      </w:r>
+      <w:r>
+        <w:rPr/>
+        <w:t>case when oikein = 't' then yrityksia else NULL end yrit_oik</w:t>
+      </w:r>
+    </w:p>
+    <w:p>
+      <w:pPr>
+        <w:pStyle w:val="style55"/>
+      </w:pPr>
+      <w:r>
+        <w:rPr/>
+        <w:t xml:space="preserve">   </w:t>
+      </w:r>
+      <w:r>
+        <w:rPr/>
+        <w:t>from sessiotiedot) AS oik</w:t>
+      </w:r>
+    </w:p>
+    <w:p>
+      <w:pPr>
+        <w:pStyle w:val="style55"/>
+      </w:pPr>
+      <w:r>
+        <w:rPr/>
+        <w:t xml:space="preserve">   </w:t>
+      </w:r>
+      <w:r>
+        <w:rPr/>
+        <w:t>ON oik.teht_id = t.teht_id</w:t>
+      </w:r>
+    </w:p>
+    <w:p>
+      <w:pPr>
+        <w:pStyle w:val="style55"/>
+      </w:pPr>
+      <w:r>
+        <w:rPr/>
+        <w:t>GROUP BY t.teht_id, kuvaus</w:t>
+      </w:r>
+    </w:p>
+    <w:p>
+      <w:pPr>
+        <w:pStyle w:val="style55"/>
+      </w:pPr>
+      <w:r>
+        <w:rPr/>
+        <w:t>ORDER BY ka_aika DESC;</w:t>
+      </w:r>
+    </w:p>
+    <w:p>
+      <w:pPr>
+        <w:pStyle w:val="style43"/>
+        <w:spacing w:after="230" w:before="202"/>
+        <w:contextualSpacing w:val="false"/>
+      </w:pPr>
+      <w:r>
+        <w:rPr/>
+      </w:r>
+    </w:p>
+    <w:p>
+      <w:pPr>
+        <w:pStyle w:val="style43"/>
+        <w:spacing w:after="230" w:before="202"/>
+        <w:contextualSpacing w:val="false"/>
+      </w:pPr>
+      <w:r>
+        <w:rPr/>
+        <w:t>R5 - kyselytyyppien vaikeus:</w:t>
+      </w:r>
+    </w:p>
+    <w:p>
+      <w:pPr>
+        <w:pStyle w:val="style55"/>
+      </w:pPr>
+      <w:r>
+        <w:rPr/>
+        <w:t>SELECT t.tyyppi, avg(kesto) as ka_aika, round(avg(yrit_oik)::numeric,2) as ka_yrit, 100 - sum(oikeat)*100/count(*) as ei_pros</w:t>
+      </w:r>
+    </w:p>
+    <w:p>
+      <w:pPr>
+        <w:pStyle w:val="style55"/>
+      </w:pPr>
+      <w:r>
+        <w:rPr/>
+        <w:t>FROM (tehtava as t INNER JOIN sessiotiedot as st ON t.teht_id = st.teht_id)</w:t>
+      </w:r>
+    </w:p>
+    <w:p>
+      <w:pPr>
+        <w:pStyle w:val="style55"/>
+      </w:pPr>
+      <w:r>
+        <w:rPr/>
+        <w:t xml:space="preserve">   </w:t>
+      </w:r>
+      <w:r>
+        <w:rPr/>
+        <w:t>INNER JOIN (select teht_id,</w:t>
+      </w:r>
+    </w:p>
+    <w:p>
+      <w:pPr>
+        <w:pStyle w:val="style55"/>
+      </w:pPr>
+      <w:r>
+        <w:rPr/>
+        <w:t xml:space="preserve">   </w:t>
+      </w:r>
+      <w:r>
+        <w:rPr/>
+        <w:t>case when oikein = 't' then 1 else 0 end oikeat,</w:t>
+      </w:r>
+    </w:p>
+    <w:p>
+      <w:pPr>
+        <w:pStyle w:val="style55"/>
+      </w:pPr>
+      <w:r>
+        <w:rPr/>
+        <w:t xml:space="preserve">   </w:t>
+      </w:r>
+      <w:r>
+        <w:rPr/>
+        <w:t>case when oikein = 't' then yrityksia else NULL end yrit_oik</w:t>
+      </w:r>
+    </w:p>
+    <w:p>
+      <w:pPr>
+        <w:pStyle w:val="style55"/>
+      </w:pPr>
+      <w:r>
+        <w:rPr/>
+        <w:t xml:space="preserve">   </w:t>
+      </w:r>
+      <w:r>
+        <w:rPr/>
+        <w:t>from sessiotiedot) AS oik</w:t>
+      </w:r>
+    </w:p>
+    <w:p>
+      <w:pPr>
+        <w:pStyle w:val="style55"/>
+      </w:pPr>
+      <w:r>
+        <w:rPr/>
+        <w:t xml:space="preserve">   </w:t>
+      </w:r>
+      <w:r>
+        <w:rPr/>
+        <w:t>ON oik.teht_id = t.teht_id</w:t>
+      </w:r>
+    </w:p>
+    <w:p>
+      <w:pPr>
+        <w:pStyle w:val="style55"/>
+      </w:pPr>
+      <w:r>
+        <w:rPr/>
+        <w:t>GROUP BY t.tyyppi</w:t>
+      </w:r>
+    </w:p>
+    <w:p>
+      <w:pPr>
+        <w:pStyle w:val="style55"/>
+      </w:pPr>
+      <w:r>
+        <w:rPr/>
+        <w:t>ORDER BY ka_aika DESC;</w:t>
+      </w:r>
+    </w:p>
+    <w:p>
+      <w:pPr>
+        <w:pStyle w:val="style43"/>
+        <w:spacing w:after="230" w:before="202"/>
+        <w:contextualSpacing w:val="false"/>
+      </w:pPr>
+      <w:r>
+        <w:rPr/>
+      </w:r>
+    </w:p>
+    <w:p>
+      <w:pPr>
+        <w:pStyle w:val="style43"/>
+        <w:spacing w:after="230" w:before="202"/>
+        <w:contextualSpacing w:val="false"/>
+      </w:pPr>
+      <w:r>
+        <w:rPr/>
+        <w:t>R6 - vertailu:</w:t>
+      </w:r>
+    </w:p>
+    <w:p>
+      <w:pPr>
+        <w:pStyle w:val="style55"/>
+      </w:pPr>
+      <w:r>
+        <w:rPr/>
+        <w:t>SELECT paa_aine, count(distinct s.ses_id) as sessioita, sum(oikeat)*100/count(*) as oik_pros, round(avg(yrit_oik)::numeric,2) as ka_yrit, avg(kesto) as ka_aika</w:t>
+      </w:r>
+    </w:p>
+    <w:p>
+      <w:pPr>
+        <w:pStyle w:val="style55"/>
+      </w:pPr>
+      <w:r>
+        <w:rPr/>
+        <w:t>FROM (opiskelija as op INNER JOIN sessio as s ON op.kayt_id = s.kayt_id)</w:t>
+      </w:r>
+    </w:p>
+    <w:p>
+      <w:pPr>
+        <w:pStyle w:val="style55"/>
+      </w:pPr>
+      <w:r>
+        <w:rPr/>
+        <w:t xml:space="preserve">   </w:t>
+      </w:r>
+      <w:r>
+        <w:rPr/>
+        <w:t>INNER JOIN (select ses_id, kesto,</w:t>
+      </w:r>
+    </w:p>
+    <w:p>
+      <w:pPr>
+        <w:pStyle w:val="style55"/>
+      </w:pPr>
+      <w:r>
+        <w:rPr/>
+        <w:t xml:space="preserve">   </w:t>
+      </w:r>
+      <w:r>
+        <w:rPr/>
+        <w:t>case when oikein = 't' then 1 else 0 end oikeat,</w:t>
+      </w:r>
+    </w:p>
+    <w:p>
+      <w:pPr>
+        <w:pStyle w:val="style55"/>
+      </w:pPr>
+      <w:r>
+        <w:rPr/>
+        <w:t xml:space="preserve">   </w:t>
+      </w:r>
+      <w:r>
+        <w:rPr/>
+        <w:t>case when oikein = 't' then yrityksia else NULL end yrit_oik</w:t>
+      </w:r>
+    </w:p>
+    <w:p>
+      <w:pPr>
+        <w:pStyle w:val="style55"/>
+      </w:pPr>
+      <w:r>
+        <w:rPr/>
+        <w:t xml:space="preserve">   </w:t>
+      </w:r>
+      <w:r>
+        <w:rPr/>
+        <w:t>from sessiotiedot) AS oik</w:t>
+      </w:r>
+    </w:p>
+    <w:p>
+      <w:pPr>
+        <w:pStyle w:val="style55"/>
+      </w:pPr>
+      <w:r>
+        <w:rPr/>
+        <w:t xml:space="preserve">   </w:t>
+      </w:r>
+      <w:r>
+        <w:rPr/>
+        <w:t>ON oik.ses_id = s.ses_id</w:t>
+      </w:r>
+    </w:p>
+    <w:p>
+      <w:pPr>
+        <w:pStyle w:val="style55"/>
+      </w:pPr>
+      <w:r>
+        <w:rPr/>
+        <w:t>GROUP BY paa_aine</w:t>
+      </w:r>
+    </w:p>
+    <w:p>
+      <w:pPr>
+        <w:pStyle w:val="style55"/>
+      </w:pPr>
+      <w:r>
+        <w:rPr/>
+        <w:t>ORDER BY oik_pros DESC;</w:t>
+      </w:r>
+    </w:p>
+    <w:p>
+      <w:pPr>
+        <w:pStyle w:val="style43"/>
+        <w:spacing w:after="230" w:before="202"/>
+        <w:contextualSpacing w:val="false"/>
+      </w:pPr>
+      <w:r>
+        <w:rPr/>
       </w:r>
     </w:p>
     <w:p>
@@ -1197,148 +2345,18 @@
       </w:pPr>
       <w:r>
         <w:rPr/>
-        <w:t>Mikä oli vaikeaa harjoitustyössä</w:t>
-      </w:r>
-    </w:p>
-    <w:p>
-      <w:pPr>
-        <w:pStyle w:val="style0"/>
-        <w:spacing w:line="360" w:lineRule="auto"/>
-      </w:pPr>
-      <w:r>
-        <w:rPr/>
-        <w:t>Meistä kukaan ei ollut aikaisemmin käyttänyt PHP:ta ja sen haltuunotto tuotti välillä hankaluuksia. Moneen PHP-tiedostoon jaetussa ohjelmassa oli välillä hankalaa hahmottaa, mistä virheet aiheutuivat, etenkin kun monesti virheet näkyivät vasta tietokannan puolella. SQL-kyselyt, joita harjoitustyössä joutui tekemään, olivat paljon monimutkaisempia kuin useimmat TKP- ja TIKO-kursseilla esimerkkeinä olleet kyselyt.</w:t>
-      </w:r>
-    </w:p>
-    <w:p>
-      <w:pPr>
-        <w:pStyle w:val="style0"/>
-        <w:spacing w:line="360" w:lineRule="auto"/>
-      </w:pPr>
-      <w:r>
-        <w:rPr>
-          <w:b/>
-        </w:rPr>
-        <w:t xml:space="preserve">&lt;onko totta? t. Tuuli </w:t>
-      </w:r>
-      <w:r>
-        <w:rPr>
-          <w:b/>
-        </w:rPr>
-        <w:t>- on! .j</w:t>
-      </w:r>
-      <w:r>
-        <w:rPr>
-          <w:b/>
-        </w:rPr>
-        <w:t>&gt;</w:t>
-      </w:r>
-    </w:p>
-    <w:p>
-      <w:pPr>
-        <w:pStyle w:val="style0"/>
-        <w:spacing w:line="360" w:lineRule="auto"/>
-      </w:pPr>
-      <w:r>
-        <w:rPr/>
-      </w:r>
-    </w:p>
-    <w:p>
-      <w:pPr>
-        <w:pStyle w:val="style2"/>
-        <w:numPr>
-          <w:ilvl w:val="1"/>
-          <w:numId w:val="1"/>
-        </w:numPr>
-      </w:pPr>
-      <w:r>
-        <w:rPr/>
-        <w:t>Mitä puutteita harjoitustyöhön jäi</w:t>
-      </w:r>
-    </w:p>
-    <w:p>
-      <w:pPr>
-        <w:pStyle w:val="style0"/>
-        <w:spacing w:line="360" w:lineRule="auto"/>
-      </w:pPr>
-      <w:r>
-        <w:rPr/>
-        <w:t>Uusien käyttäjien luomista ei käsitelty millään tavalla ja se jäi toteuttamatta. Ohjelman tietoturva on puutteellinen, koska käyttäjien syöttämien kyselyjen turvallisuutta ei tarkisteta millään tavalla. Käyttäjä pystyisi melko helposti selvittämään esimerkiksi muiden käyttäjien salasanat, koska ne on tallennettu tekstimuodossa tietokantaan. Tapahtumia ei ole toteutettu harjoitustyössämme eikä ohjelma sen vuoksi tue samanaikaista käyttöä.</w:t>
-      </w:r>
-    </w:p>
-    <w:p>
-      <w:pPr>
-        <w:pStyle w:val="style0"/>
-        <w:spacing w:line="360" w:lineRule="auto"/>
-      </w:pPr>
-      <w:r>
-        <w:rPr/>
-      </w:r>
-    </w:p>
-    <w:p>
-      <w:pPr>
-        <w:pStyle w:val="style0"/>
-        <w:spacing w:line="360" w:lineRule="auto"/>
-      </w:pPr>
-      <w:r>
-        <w:rPr/>
-        <w:t>&lt; tää on hyvä! .j &gt;</w:t>
-      </w:r>
-    </w:p>
-    <w:p>
-      <w:pPr>
-        <w:pStyle w:val="style0"/>
-        <w:spacing w:line="360" w:lineRule="auto"/>
-      </w:pPr>
-      <w:r>
-        <w:rPr/>
-        <w:t>&lt; note to self: liitteeksi uuden näkymän rakenne sekä raportit kyselyineen &gt;</w:t>
-      </w:r>
-    </w:p>
-    <w:p>
-      <w:pPr>
-        <w:pStyle w:val="style0"/>
-        <w:spacing w:line="360" w:lineRule="auto"/>
-      </w:pPr>
-      <w:r>
-        <w:rPr/>
-      </w:r>
-    </w:p>
-    <w:p>
-      <w:pPr>
-        <w:pStyle w:val="style1"/>
-      </w:pPr>
-      <w:r>
-        <w:rPr/>
-        <w:t>7. Liitteet</w:t>
-      </w:r>
-    </w:p>
-    <w:p>
-      <w:pPr>
-        <w:pStyle w:val="style2"/>
-        <w:numPr>
-          <w:ilvl w:val="1"/>
-          <w:numId w:val="1"/>
-        </w:numPr>
-      </w:pPr>
-      <w:r>
-        <w:rPr/>
-        <w:t>Liite 1: sessiotiedot -näkymä</w:t>
-      </w:r>
-    </w:p>
-    <w:p>
-      <w:pPr>
-        <w:pStyle w:val="style2"/>
-        <w:numPr>
-          <w:ilvl w:val="1"/>
-          <w:numId w:val="1"/>
-        </w:numPr>
-        <w:spacing w:after="230" w:before="202"/>
+        <w:t>Liite 3: Raportit R1-R6, tulokset</w:t>
+      </w:r>
+    </w:p>
+    <w:p>
+      <w:pPr>
+        <w:pStyle w:val="style43"/>
+        <w:spacing w:after="120" w:before="0"/>
         <w:contextualSpacing w:val="false"/>
       </w:pPr>
       <w:r>
         <w:rPr/>
-        <w:t>Liite 2: Raportit R1-R6</w:t>
+        <w:t>ks. seuraavien sivujen tulosteet tai ohjelmiston kautta ylläpitäjänä kirjautumalla (admin/qwerty).</w:t>
       </w:r>
     </w:p>
     <w:sectPr>
@@ -1477,6 +2495,98 @@
   </w:abstractNum>
   <w:abstractNum w:abstractNumId="2">
     <w:lvl w:ilvl="0">
+      <w:start w:val="1"/>
+      <w:numFmt w:val="none"/>
+      <w:suff w:val="nothing"/>
+      <w:lvlText w:val=""/>
+      <w:lvlJc w:val="left"/>
+      <w:pPr>
+        <w:ind w:hanging="432" w:left="432"/>
+      </w:pPr>
+    </w:lvl>
+    <w:lvl w:ilvl="1">
+      <w:start w:val="1"/>
+      <w:numFmt w:val="none"/>
+      <w:suff w:val="nothing"/>
+      <w:lvlText w:val=""/>
+      <w:lvlJc w:val="left"/>
+      <w:pPr>
+        <w:ind w:hanging="576" w:left="576"/>
+      </w:pPr>
+    </w:lvl>
+    <w:lvl w:ilvl="2">
+      <w:start w:val="1"/>
+      <w:numFmt w:val="none"/>
+      <w:suff w:val="nothing"/>
+      <w:lvlText w:val=""/>
+      <w:lvlJc w:val="left"/>
+      <w:pPr>
+        <w:ind w:hanging="720" w:left="720"/>
+      </w:pPr>
+    </w:lvl>
+    <w:lvl w:ilvl="3">
+      <w:start w:val="1"/>
+      <w:numFmt w:val="none"/>
+      <w:suff w:val="nothing"/>
+      <w:lvlText w:val=""/>
+      <w:lvlJc w:val="left"/>
+      <w:pPr>
+        <w:ind w:hanging="864" w:left="864"/>
+      </w:pPr>
+    </w:lvl>
+    <w:lvl w:ilvl="4">
+      <w:start w:val="1"/>
+      <w:numFmt w:val="none"/>
+      <w:suff w:val="nothing"/>
+      <w:lvlText w:val=""/>
+      <w:lvlJc w:val="left"/>
+      <w:pPr>
+        <w:ind w:hanging="1008" w:left="1008"/>
+      </w:pPr>
+    </w:lvl>
+    <w:lvl w:ilvl="5">
+      <w:start w:val="1"/>
+      <w:numFmt w:val="none"/>
+      <w:suff w:val="nothing"/>
+      <w:lvlText w:val=""/>
+      <w:lvlJc w:val="left"/>
+      <w:pPr>
+        <w:ind w:hanging="1152" w:left="1152"/>
+      </w:pPr>
+    </w:lvl>
+    <w:lvl w:ilvl="6">
+      <w:start w:val="1"/>
+      <w:numFmt w:val="none"/>
+      <w:suff w:val="nothing"/>
+      <w:lvlText w:val=""/>
+      <w:lvlJc w:val="left"/>
+      <w:pPr>
+        <w:ind w:hanging="1296" w:left="1296"/>
+      </w:pPr>
+    </w:lvl>
+    <w:lvl w:ilvl="7">
+      <w:start w:val="1"/>
+      <w:numFmt w:val="none"/>
+      <w:suff w:val="nothing"/>
+      <w:lvlText w:val=""/>
+      <w:lvlJc w:val="left"/>
+      <w:pPr>
+        <w:ind w:hanging="1440" w:left="1440"/>
+      </w:pPr>
+    </w:lvl>
+    <w:lvl w:ilvl="8">
+      <w:start w:val="1"/>
+      <w:numFmt w:val="none"/>
+      <w:suff w:val="nothing"/>
+      <w:lvlText w:val=""/>
+      <w:lvlJc w:val="left"/>
+      <w:pPr>
+        <w:ind w:hanging="1584" w:left="1584"/>
+      </w:pPr>
+    </w:lvl>
+  </w:abstractNum>
+  <w:abstractNum w:abstractNumId="3">
+    <w:lvl w:ilvl="0">
       <w:start w:val="2"/>
       <w:numFmt w:val="bullet"/>
       <w:lvlText w:val="-"/>
@@ -1590,6 +2700,9 @@
   </w:num>
   <w:num w:numId="2">
     <w:abstractNumId w:val="2"/>
+  </w:num>
+  <w:num w:numId="3">
+    <w:abstractNumId w:val="3"/>
   </w:num>
 </w:numbering>
 </file>
@@ -1608,7 +2721,7 @@
     </w:pPr>
     <w:rPr>
       <w:rFonts w:ascii="Calibri" w:cs="" w:eastAsia="Arial Unicode MS" w:hAnsi="Calibri"/>
-      <w:color w:val="auto"/>
+      <w:color w:val="00000A"/>
       <w:sz w:val="24"/>
       <w:szCs w:val="22"/>
       <w:lang w:bidi="ar-SA" w:eastAsia="en-US" w:val="fi-FI"/>
@@ -1617,10 +2730,15 @@
   <w:style w:styleId="style1" w:type="paragraph">
     <w:name w:val="Heading 1"/>
     <w:basedOn w:val="style0"/>
-    <w:next w:val="style39"/>
+    <w:next w:val="style43"/>
     <w:pPr>
+      <w:numPr>
+        <w:ilvl w:val="0"/>
+        <w:numId w:val="1"/>
+      </w:numPr>
       <w:spacing w:after="374" w:before="475"/>
       <w:contextualSpacing/>
+      <w:outlineLvl w:val="0"/>
     </w:pPr>
     <w:rPr>
       <w:rFonts w:ascii="Tahoma" w:cs="" w:hAnsi="Tahoma"/>
@@ -1633,7 +2751,7 @@
   <w:style w:styleId="style2" w:type="paragraph">
     <w:name w:val="Heading 2"/>
     <w:basedOn w:val="style0"/>
-    <w:next w:val="style39"/>
+    <w:next w:val="style43"/>
     <w:pPr>
       <w:numPr>
         <w:ilvl w:val="1"/>
@@ -1655,13 +2773,13 @@
   <w:style w:styleId="style3" w:type="paragraph">
     <w:name w:val="Heading 3"/>
     <w:basedOn w:val="style0"/>
-    <w:next w:val="style39"/>
+    <w:next w:val="style43"/>
     <w:pPr>
       <w:numPr>
         <w:ilvl w:val="2"/>
         <w:numId w:val="1"/>
       </w:numPr>
-      <w:spacing w:after="0" w:before="200" w:line="268" w:lineRule="auto"/>
+      <w:spacing w:after="0" w:before="200" w:line="266" w:lineRule="auto"/>
       <w:contextualSpacing w:val="false"/>
       <w:outlineLvl w:val="2"/>
     </w:pPr>
@@ -1674,7 +2792,7 @@
   <w:style w:styleId="style4" w:type="paragraph">
     <w:name w:val="Heading 4"/>
     <w:basedOn w:val="style0"/>
-    <w:next w:val="style39"/>
+    <w:next w:val="style43"/>
     <w:pPr>
       <w:numPr>
         <w:ilvl w:val="3"/>
@@ -1695,7 +2813,7 @@
   <w:style w:styleId="style5" w:type="paragraph">
     <w:name w:val="Heading 5"/>
     <w:basedOn w:val="style0"/>
-    <w:next w:val="style39"/>
+    <w:next w:val="style43"/>
     <w:pPr>
       <w:numPr>
         <w:ilvl w:val="4"/>
@@ -1715,13 +2833,13 @@
   <w:style w:styleId="style6" w:type="paragraph">
     <w:name w:val="Heading 6"/>
     <w:basedOn w:val="style0"/>
-    <w:next w:val="style39"/>
+    <w:next w:val="style43"/>
     <w:pPr>
       <w:numPr>
         <w:ilvl w:val="5"/>
         <w:numId w:val="1"/>
       </w:numPr>
-      <w:spacing w:after="0" w:before="0" w:line="268" w:lineRule="auto"/>
+      <w:spacing w:after="0" w:before="0" w:line="266" w:lineRule="auto"/>
       <w:contextualSpacing w:val="false"/>
       <w:outlineLvl w:val="5"/>
     </w:pPr>
@@ -1737,7 +2855,7 @@
   <w:style w:styleId="style7" w:type="paragraph">
     <w:name w:val="Heading 7"/>
     <w:basedOn w:val="style0"/>
-    <w:next w:val="style39"/>
+    <w:next w:val="style43"/>
     <w:pPr>
       <w:numPr>
         <w:ilvl w:val="6"/>
@@ -1756,7 +2874,7 @@
   <w:style w:styleId="style8" w:type="paragraph">
     <w:name w:val="Heading 8"/>
     <w:basedOn w:val="style0"/>
-    <w:next w:val="style39"/>
+    <w:next w:val="style43"/>
     <w:pPr>
       <w:numPr>
         <w:ilvl w:val="7"/>
@@ -1775,7 +2893,7 @@
   <w:style w:styleId="style9" w:type="paragraph">
     <w:name w:val="Heading 9"/>
     <w:basedOn w:val="style0"/>
-    <w:next w:val="style39"/>
+    <w:next w:val="style43"/>
     <w:pPr>
       <w:numPr>
         <w:ilvl w:val="8"/>
@@ -2022,10 +3140,38 @@
       <w:rFonts w:cs="Courier New"/>
     </w:rPr>
   </w:style>
-  <w:style w:styleId="style38" w:type="paragraph">
+  <w:style w:styleId="style38" w:type="character">
+    <w:name w:val="ListLabel 3"/>
+    <w:next w:val="style38"/>
+    <w:rPr>
+      <w:rFonts w:cs="Calibri"/>
+    </w:rPr>
+  </w:style>
+  <w:style w:styleId="style39" w:type="character">
+    <w:name w:val="ListLabel 4"/>
+    <w:next w:val="style39"/>
+    <w:rPr>
+      <w:rFonts w:cs="Courier New"/>
+    </w:rPr>
+  </w:style>
+  <w:style w:styleId="style40" w:type="character">
+    <w:name w:val="ListLabel 5"/>
+    <w:next w:val="style40"/>
+    <w:rPr>
+      <w:rFonts w:cs="Wingdings"/>
+    </w:rPr>
+  </w:style>
+  <w:style w:styleId="style41" w:type="character">
+    <w:name w:val="ListLabel 6"/>
+    <w:next w:val="style41"/>
+    <w:rPr>
+      <w:rFonts w:cs="Symbol"/>
+    </w:rPr>
+  </w:style>
+  <w:style w:styleId="style42" w:type="paragraph">
     <w:name w:val="Heading"/>
     <w:basedOn w:val="style0"/>
-    <w:next w:val="style39"/>
+    <w:next w:val="style43"/>
     <w:pPr>
       <w:keepNext/>
       <w:spacing w:after="120" w:before="240"/>
@@ -2037,27 +3183,27 @@
       <w:szCs w:val="28"/>
     </w:rPr>
   </w:style>
-  <w:style w:styleId="style39" w:type="paragraph">
+  <w:style w:styleId="style43" w:type="paragraph">
     <w:name w:val="Text body"/>
     <w:basedOn w:val="style0"/>
-    <w:next w:val="style39"/>
+    <w:next w:val="style43"/>
     <w:pPr>
       <w:spacing w:after="120" w:before="0" w:line="276" w:lineRule="auto"/>
       <w:contextualSpacing w:val="false"/>
     </w:pPr>
     <w:rPr/>
   </w:style>
-  <w:style w:styleId="style40" w:type="paragraph">
+  <w:style w:styleId="style44" w:type="paragraph">
     <w:name w:val="List"/>
-    <w:basedOn w:val="style39"/>
-    <w:next w:val="style40"/>
+    <w:basedOn w:val="style43"/>
+    <w:next w:val="style44"/>
     <w:pPr/>
     <w:rPr/>
   </w:style>
-  <w:style w:styleId="style41" w:type="paragraph">
+  <w:style w:styleId="style45" w:type="paragraph">
     <w:name w:val="Caption"/>
     <w:basedOn w:val="style0"/>
-    <w:next w:val="style41"/>
+    <w:next w:val="style45"/>
     <w:pPr>
       <w:suppressLineNumbers/>
       <w:spacing w:after="120" w:before="120"/>
@@ -2070,19 +3216,19 @@
       <w:szCs w:val="24"/>
     </w:rPr>
   </w:style>
-  <w:style w:styleId="style42" w:type="paragraph">
+  <w:style w:styleId="style46" w:type="paragraph">
     <w:name w:val="Index"/>
     <w:basedOn w:val="style0"/>
-    <w:next w:val="style42"/>
+    <w:next w:val="style46"/>
     <w:pPr>
       <w:suppressLineNumbers/>
     </w:pPr>
     <w:rPr/>
   </w:style>
-  <w:style w:styleId="style43" w:type="paragraph">
+  <w:style w:styleId="style47" w:type="paragraph">
     <w:name w:val="Title"/>
     <w:basedOn w:val="style0"/>
-    <w:next w:val="style44"/>
+    <w:next w:val="style48"/>
     <w:pPr>
       <w:pBdr>
         <w:bottom w:color="00000A" w:space="0" w:sz="4" w:val="single"/>
@@ -2100,10 +3246,10 @@
       <w:szCs w:val="52"/>
     </w:rPr>
   </w:style>
-  <w:style w:styleId="style44" w:type="paragraph">
+  <w:style w:styleId="style48" w:type="paragraph">
     <w:name w:val="Subtitle"/>
     <w:basedOn w:val="style0"/>
-    <w:next w:val="style39"/>
+    <w:next w:val="style43"/>
     <w:pPr>
       <w:spacing w:after="600" w:before="0"/>
       <w:contextualSpacing w:val="false"/>
@@ -2118,10 +3264,10 @@
       <w:szCs w:val="24"/>
     </w:rPr>
   </w:style>
-  <w:style w:styleId="style45" w:type="paragraph">
+  <w:style w:styleId="style49" w:type="paragraph">
     <w:name w:val="List Paragraph"/>
     <w:basedOn w:val="style0"/>
-    <w:next w:val="style45"/>
+    <w:next w:val="style49"/>
     <w:pPr>
       <w:spacing w:after="200" w:before="0"/>
       <w:ind w:hanging="0" w:left="720" w:right="0"/>
@@ -2129,10 +3275,10 @@
     </w:pPr>
     <w:rPr/>
   </w:style>
-  <w:style w:styleId="style46" w:type="paragraph">
+  <w:style w:styleId="style50" w:type="paragraph">
     <w:name w:val="caption"/>
     <w:basedOn w:val="style0"/>
-    <w:next w:val="style46"/>
+    <w:next w:val="style50"/>
     <w:pPr>
       <w:spacing w:line="100" w:lineRule="atLeast"/>
     </w:pPr>
@@ -2144,20 +3290,20 @@
       <w:szCs w:val="18"/>
     </w:rPr>
   </w:style>
-  <w:style w:styleId="style47" w:type="paragraph">
+  <w:style w:styleId="style51" w:type="paragraph">
     <w:name w:val="No Spacing"/>
     <w:basedOn w:val="style0"/>
-    <w:next w:val="style47"/>
+    <w:next w:val="style51"/>
     <w:pPr>
       <w:spacing w:after="0" w:before="0" w:line="100" w:lineRule="atLeast"/>
       <w:contextualSpacing w:val="false"/>
     </w:pPr>
     <w:rPr/>
   </w:style>
-  <w:style w:styleId="style48" w:type="paragraph">
+  <w:style w:styleId="style52" w:type="paragraph">
     <w:name w:val="Quote"/>
     <w:basedOn w:val="style0"/>
-    <w:next w:val="style48"/>
+    <w:next w:val="style52"/>
     <w:pPr>
       <w:spacing w:after="0" w:before="200"/>
       <w:ind w:hanging="0" w:left="360" w:right="360"/>
@@ -2168,10 +3314,10 @@
       <w:iCs/>
     </w:rPr>
   </w:style>
-  <w:style w:styleId="style49" w:type="paragraph">
+  <w:style w:styleId="style53" w:type="paragraph">
     <w:name w:val="Intense Quote"/>
     <w:basedOn w:val="style0"/>
-    <w:next w:val="style49"/>
+    <w:next w:val="style53"/>
     <w:pPr>
       <w:pBdr>
         <w:bottom w:color="00000A" w:space="0" w:sz="4" w:val="single"/>
@@ -2188,12 +3334,14 @@
       <w:iCs/>
     </w:rPr>
   </w:style>
-  <w:style w:styleId="style50" w:type="paragraph">
+  <w:style w:styleId="style54" w:type="paragraph">
     <w:name w:val="Contents Heading"/>
     <w:basedOn w:val="style1"/>
-    <w:next w:val="style50"/>
+    <w:next w:val="style54"/>
     <w:pPr>
       <w:suppressLineNumbers/>
+      <w:ind w:hanging="0" w:left="0" w:right="0"/>
+      <w:outlineLvl w:val="9"/>
     </w:pPr>
     <w:rPr>
       <w:b/>
@@ -2203,5 +3351,18 @@
       <w:lang w:bidi="en-US"/>
     </w:rPr>
   </w:style>
+  <w:style w:styleId="style55" w:type="paragraph">
+    <w:name w:val="code"/>
+    <w:basedOn w:val="style43"/>
+    <w:next w:val="style55"/>
+    <w:pPr>
+      <w:spacing w:after="58" w:before="0" w:line="115" w:lineRule="atLeast"/>
+      <w:contextualSpacing w:val="false"/>
+    </w:pPr>
+    <w:rPr>
+      <w:rFonts w:ascii="Courier New" w:hAnsi="Courier New"/>
+      <w:sz w:val="20"/>
+    </w:rPr>
+  </w:style>
 </w:styles>
 </file>
</xml_diff>